<commit_message>
edit  soal prioritas 1
</commit_message>
<xml_diff>
--- a/11_Introduction Flutter Widget/Praktikum/Soal Prioritas 1.docx
+++ b/11_Introduction Flutter Widget/Praktikum/Soal Prioritas 1.docx
@@ -9,6 +9,7 @@
           <w:ilvl w:val="0"/>
           <w:numId w:val="1"/>
         </w:numPr>
+        <w:jc w:val="both"/>
         <w:rPr>
           <w:rFonts w:ascii="Times New Roman" w:hAnsi="Times New Roman" w:cs="Times New Roman"/>
           <w:sz w:val="24"/>
@@ -110,6 +111,161 @@
         </w:rPr>
         <w:t xml:space="preserve"> screenshot</w:t>
       </w:r>
+    </w:p>
+    <w:p>
+      <w:pPr>
+        <w:pStyle w:val="ListParagraph"/>
+        <w:ind w:left="360"/>
+        <w:jc w:val="both"/>
+        <w:rPr>
+          <w:rFonts w:ascii="Times New Roman" w:hAnsi="Times New Roman" w:cs="Times New Roman"/>
+          <w:sz w:val="24"/>
+        </w:rPr>
+      </w:pPr>
+      <w:r>
+        <w:rPr>
+          <w:rFonts w:ascii="Times New Roman" w:hAnsi="Times New Roman" w:cs="Times New Roman"/>
+          <w:sz w:val="24"/>
+        </w:rPr>
+        <w:t xml:space="preserve">Flutter </w:t>
+      </w:r>
+      <w:proofErr w:type="spellStart"/>
+      <w:r>
+        <w:rPr>
+          <w:rFonts w:ascii="Times New Roman" w:hAnsi="Times New Roman" w:cs="Times New Roman"/>
+          <w:sz w:val="24"/>
+        </w:rPr>
+        <w:t>dapat</w:t>
+      </w:r>
+      <w:proofErr w:type="spellEnd"/>
+      <w:r>
+        <w:rPr>
+          <w:rFonts w:ascii="Times New Roman" w:hAnsi="Times New Roman" w:cs="Times New Roman"/>
+          <w:sz w:val="24"/>
+        </w:rPr>
+        <w:t xml:space="preserve"> </w:t>
+      </w:r>
+      <w:proofErr w:type="spellStart"/>
+      <w:r>
+        <w:rPr>
+          <w:rFonts w:ascii="Times New Roman" w:hAnsi="Times New Roman" w:cs="Times New Roman"/>
+          <w:sz w:val="24"/>
+        </w:rPr>
+        <w:t>membuat</w:t>
+      </w:r>
+      <w:proofErr w:type="spellEnd"/>
+      <w:r>
+        <w:rPr>
+          <w:rFonts w:ascii="Times New Roman" w:hAnsi="Times New Roman" w:cs="Times New Roman"/>
+          <w:sz w:val="24"/>
+        </w:rPr>
+        <w:t xml:space="preserve"> </w:t>
+      </w:r>
+      <w:proofErr w:type="spellStart"/>
+      <w:r>
+        <w:rPr>
+          <w:rFonts w:ascii="Times New Roman" w:hAnsi="Times New Roman" w:cs="Times New Roman"/>
+          <w:sz w:val="24"/>
+        </w:rPr>
+        <w:t>aplikasi</w:t>
+      </w:r>
+      <w:proofErr w:type="spellEnd"/>
+      <w:r>
+        <w:rPr>
+          <w:rFonts w:ascii="Times New Roman" w:hAnsi="Times New Roman" w:cs="Times New Roman"/>
+          <w:sz w:val="24"/>
+        </w:rPr>
+        <w:t xml:space="preserve"> </w:t>
+      </w:r>
+      <w:proofErr w:type="spellStart"/>
+      <w:r>
+        <w:rPr>
+          <w:rFonts w:ascii="Times New Roman" w:hAnsi="Times New Roman" w:cs="Times New Roman"/>
+          <w:sz w:val="24"/>
+        </w:rPr>
+        <w:t>multi platform</w:t>
+      </w:r>
+      <w:proofErr w:type="spellEnd"/>
+      <w:r>
+        <w:rPr>
+          <w:rFonts w:ascii="Times New Roman" w:hAnsi="Times New Roman" w:cs="Times New Roman"/>
+          <w:sz w:val="24"/>
+        </w:rPr>
+        <w:t xml:space="preserve"> </w:t>
+      </w:r>
+      <w:proofErr w:type="spellStart"/>
+      <w:r>
+        <w:rPr>
+          <w:rFonts w:ascii="Times New Roman" w:hAnsi="Times New Roman" w:cs="Times New Roman"/>
+          <w:sz w:val="24"/>
+        </w:rPr>
+        <w:t>seperti</w:t>
+      </w:r>
+      <w:proofErr w:type="spellEnd"/>
+      <w:r>
+        <w:rPr>
+          <w:rFonts w:ascii="Times New Roman" w:hAnsi="Times New Roman" w:cs="Times New Roman"/>
+          <w:sz w:val="24"/>
+        </w:rPr>
+        <w:t xml:space="preserve"> desktop, web dan juga mobile </w:t>
+      </w:r>
+      <w:proofErr w:type="spellStart"/>
+      <w:r>
+        <w:rPr>
+          <w:rFonts w:ascii="Times New Roman" w:hAnsi="Times New Roman" w:cs="Times New Roman"/>
+          <w:sz w:val="24"/>
+        </w:rPr>
+        <w:t>berikut</w:t>
+      </w:r>
+      <w:proofErr w:type="spellEnd"/>
+      <w:r>
+        <w:rPr>
+          <w:rFonts w:ascii="Times New Roman" w:hAnsi="Times New Roman" w:cs="Times New Roman"/>
+          <w:sz w:val="24"/>
+        </w:rPr>
+        <w:t xml:space="preserve"> </w:t>
+      </w:r>
+      <w:proofErr w:type="spellStart"/>
+      <w:r>
+        <w:rPr>
+          <w:rFonts w:ascii="Times New Roman" w:hAnsi="Times New Roman" w:cs="Times New Roman"/>
+          <w:sz w:val="24"/>
+        </w:rPr>
+        <w:t>adalah</w:t>
+      </w:r>
+      <w:proofErr w:type="spellEnd"/>
+      <w:r>
+        <w:rPr>
+          <w:rFonts w:ascii="Times New Roman" w:hAnsi="Times New Roman" w:cs="Times New Roman"/>
+          <w:sz w:val="24"/>
+        </w:rPr>
+        <w:t xml:space="preserve"> </w:t>
+      </w:r>
+      <w:proofErr w:type="spellStart"/>
+      <w:r>
+        <w:rPr>
+          <w:rFonts w:ascii="Times New Roman" w:hAnsi="Times New Roman" w:cs="Times New Roman"/>
+          <w:sz w:val="24"/>
+        </w:rPr>
+        <w:t>bebrapa</w:t>
+      </w:r>
+      <w:proofErr w:type="spellEnd"/>
+      <w:r>
+        <w:rPr>
+          <w:rFonts w:ascii="Times New Roman" w:hAnsi="Times New Roman" w:cs="Times New Roman"/>
+          <w:sz w:val="24"/>
+        </w:rPr>
+        <w:t xml:space="preserve"> </w:t>
+      </w:r>
+      <w:proofErr w:type="spellStart"/>
+      <w:r>
+        <w:rPr>
+          <w:rFonts w:ascii="Times New Roman" w:hAnsi="Times New Roman" w:cs="Times New Roman"/>
+          <w:sz w:val="24"/>
+        </w:rPr>
+        <w:t>contoh</w:t>
+      </w:r>
+      <w:proofErr w:type="spellEnd"/>
     </w:p>
     <w:p>
       <w:pPr>
@@ -118,6 +274,7 @@
           <w:ilvl w:val="0"/>
           <w:numId w:val="2"/>
         </w:numPr>
+        <w:jc w:val="both"/>
         <w:rPr>
           <w:rFonts w:ascii="Times New Roman" w:hAnsi="Times New Roman" w:cs="Times New Roman"/>
           <w:sz w:val="24"/>
@@ -134,20 +291,38 @@
     <w:p>
       <w:pPr>
         <w:pStyle w:val="ListParagraph"/>
-        <w:rPr>
-          <w:rFonts w:ascii="Times New Roman" w:hAnsi="Times New Roman" w:cs="Times New Roman"/>
-          <w:sz w:val="24"/>
-        </w:rPr>
-      </w:pPr>
-      <w:r>
-        <w:rPr>
-          <w:rFonts w:ascii="Times New Roman" w:hAnsi="Times New Roman" w:cs="Times New Roman"/>
+        <w:jc w:val="both"/>
+        <w:rPr>
+          <w:rFonts w:ascii="Times New Roman" w:hAnsi="Times New Roman" w:cs="Times New Roman"/>
+          <w:sz w:val="24"/>
+        </w:rPr>
+      </w:pPr>
+      <w:r>
+        <w:rPr>
+          <w:rFonts w:ascii="Times New Roman" w:hAnsi="Times New Roman" w:cs="Times New Roman"/>
+          <w:noProof/>
           <w:sz w:val="24"/>
         </w:rPr>
         <w:drawing>
-          <wp:inline distT="0" distB="0" distL="0" distR="0" wp14:anchorId="7520EC1F" wp14:editId="7B8860EF">
+          <wp:anchor distT="0" distB="0" distL="114300" distR="114300" simplePos="0" relativeHeight="251663360" behindDoc="1" locked="0" layoutInCell="1" allowOverlap="1" wp14:anchorId="7520EC1F">
+            <wp:simplePos x="0" y="0"/>
+            <wp:positionH relativeFrom="column">
+              <wp:posOffset>459645</wp:posOffset>
+            </wp:positionH>
+            <wp:positionV relativeFrom="paragraph">
+              <wp:posOffset>1640</wp:posOffset>
+            </wp:positionV>
             <wp:extent cx="2895711" cy="1289050"/>
             <wp:effectExtent l="0" t="0" r="0" b="6350"/>
+            <wp:wrapTight wrapText="bothSides">
+              <wp:wrapPolygon edited="0">
+                <wp:start x="0" y="0"/>
+                <wp:lineTo x="0" y="21387"/>
+                <wp:lineTo x="21458" y="21387"/>
+                <wp:lineTo x="21458" y="0"/>
+                <wp:lineTo x="0" y="0"/>
+              </wp:wrapPolygon>
+            </wp:wrapTight>
             <wp:docPr id="4" name="Picture 4"/>
             <wp:cNvGraphicFramePr>
               <a:graphicFrameLocks xmlns:a="http://schemas.openxmlformats.org/drawingml/2006/main" noChangeAspect="1"/>
@@ -160,7 +335,13 @@
                     <pic:cNvPicPr/>
                   </pic:nvPicPr>
                   <pic:blipFill>
-                    <a:blip r:embed="rId5"/>
+                    <a:blip r:embed="rId5" cstate="print">
+                      <a:extLst>
+                        <a:ext uri="{28A0092B-C50C-407E-A947-70E740481C1C}">
+                          <a14:useLocalDpi xmlns:a14="http://schemas.microsoft.com/office/drawing/2010/main" val="0"/>
+                        </a:ext>
+                      </a:extLst>
+                    </a:blip>
                     <a:stretch>
                       <a:fillRect/>
                     </a:stretch>
@@ -168,7 +349,7 @@
                   <pic:spPr>
                     <a:xfrm>
                       <a:off x="0" y="0"/>
-                      <a:ext cx="2910389" cy="1295584"/>
+                      <a:ext cx="2895711" cy="1289050"/>
                     </a:xfrm>
                     <a:prstGeom prst="rect">
                       <a:avLst/>
@@ -177,9 +358,164 @@
                 </pic:pic>
               </a:graphicData>
             </a:graphic>
-          </wp:inline>
+          </wp:anchor>
         </w:drawing>
       </w:r>
+      <w:proofErr w:type="spellStart"/>
+      <w:r>
+        <w:rPr>
+          <w:rFonts w:ascii="Times New Roman" w:hAnsi="Times New Roman" w:cs="Times New Roman"/>
+          <w:sz w:val="24"/>
+        </w:rPr>
+        <w:t>alibaba</w:t>
+      </w:r>
+      <w:proofErr w:type="spellEnd"/>
+      <w:r>
+        <w:rPr>
+          <w:rFonts w:ascii="Times New Roman" w:hAnsi="Times New Roman" w:cs="Times New Roman"/>
+          <w:sz w:val="24"/>
+        </w:rPr>
+        <w:t xml:space="preserve"> </w:t>
+      </w:r>
+      <w:proofErr w:type="spellStart"/>
+      <w:r>
+        <w:rPr>
+          <w:rFonts w:ascii="Times New Roman" w:hAnsi="Times New Roman" w:cs="Times New Roman"/>
+          <w:sz w:val="24"/>
+        </w:rPr>
+        <w:t>merupakan</w:t>
+      </w:r>
+      <w:proofErr w:type="spellEnd"/>
+      <w:r>
+        <w:rPr>
+          <w:rFonts w:ascii="Times New Roman" w:hAnsi="Times New Roman" w:cs="Times New Roman"/>
+          <w:sz w:val="24"/>
+        </w:rPr>
+        <w:t xml:space="preserve"> </w:t>
+      </w:r>
+      <w:proofErr w:type="spellStart"/>
+      <w:r>
+        <w:rPr>
+          <w:rFonts w:ascii="Times New Roman" w:hAnsi="Times New Roman" w:cs="Times New Roman"/>
+          <w:sz w:val="24"/>
+        </w:rPr>
+        <w:t>aplikasi</w:t>
+      </w:r>
+      <w:proofErr w:type="spellEnd"/>
+      <w:r>
+        <w:rPr>
+          <w:rFonts w:ascii="Times New Roman" w:hAnsi="Times New Roman" w:cs="Times New Roman"/>
+          <w:sz w:val="24"/>
+        </w:rPr>
+        <w:t xml:space="preserve"> </w:t>
+      </w:r>
+      <w:r>
+        <w:rPr>
+          <w:rFonts w:ascii="Times New Roman" w:hAnsi="Times New Roman" w:cs="Times New Roman"/>
+          <w:sz w:val="24"/>
+        </w:rPr>
+        <w:t>ecommerce</w:t>
+      </w:r>
+      <w:r>
+        <w:rPr>
+          <w:rFonts w:ascii="Times New Roman" w:hAnsi="Times New Roman" w:cs="Times New Roman"/>
+          <w:sz w:val="24"/>
+        </w:rPr>
+        <w:t xml:space="preserve"> yang </w:t>
+      </w:r>
+      <w:proofErr w:type="spellStart"/>
+      <w:r>
+        <w:rPr>
+          <w:rFonts w:ascii="Times New Roman" w:hAnsi="Times New Roman" w:cs="Times New Roman"/>
+          <w:sz w:val="24"/>
+        </w:rPr>
+        <w:t>memiliki</w:t>
+      </w:r>
+      <w:proofErr w:type="spellEnd"/>
+      <w:r>
+        <w:rPr>
+          <w:rFonts w:ascii="Times New Roman" w:hAnsi="Times New Roman" w:cs="Times New Roman"/>
+          <w:sz w:val="24"/>
+        </w:rPr>
+        <w:t xml:space="preserve"> </w:t>
+      </w:r>
+      <w:proofErr w:type="spellStart"/>
+      <w:r>
+        <w:rPr>
+          <w:rFonts w:ascii="Times New Roman" w:hAnsi="Times New Roman" w:cs="Times New Roman"/>
+          <w:sz w:val="24"/>
+        </w:rPr>
+        <w:t>aplikasi</w:t>
+      </w:r>
+      <w:proofErr w:type="spellEnd"/>
+      <w:r>
+        <w:rPr>
+          <w:rFonts w:ascii="Times New Roman" w:hAnsi="Times New Roman" w:cs="Times New Roman"/>
+          <w:sz w:val="24"/>
+        </w:rPr>
+        <w:t xml:space="preserve"> pada mobile dan juga web. Alibaba </w:t>
+      </w:r>
+      <w:proofErr w:type="spellStart"/>
+      <w:r>
+        <w:rPr>
+          <w:rFonts w:ascii="Times New Roman" w:hAnsi="Times New Roman" w:cs="Times New Roman"/>
+          <w:sz w:val="24"/>
+        </w:rPr>
+        <w:t>dibuat</w:t>
+      </w:r>
+      <w:proofErr w:type="spellEnd"/>
+      <w:r>
+        <w:rPr>
+          <w:rFonts w:ascii="Times New Roman" w:hAnsi="Times New Roman" w:cs="Times New Roman"/>
+          <w:sz w:val="24"/>
+        </w:rPr>
+        <w:t xml:space="preserve"> </w:t>
+      </w:r>
+      <w:proofErr w:type="spellStart"/>
+      <w:r>
+        <w:rPr>
+          <w:rFonts w:ascii="Times New Roman" w:hAnsi="Times New Roman" w:cs="Times New Roman"/>
+          <w:sz w:val="24"/>
+        </w:rPr>
+        <w:t>menggunakan</w:t>
+      </w:r>
+      <w:proofErr w:type="spellEnd"/>
+      <w:r>
+        <w:rPr>
+          <w:rFonts w:ascii="Times New Roman" w:hAnsi="Times New Roman" w:cs="Times New Roman"/>
+          <w:sz w:val="24"/>
+        </w:rPr>
+        <w:t xml:space="preserve"> Bahasa flutter.</w:t>
+      </w:r>
+    </w:p>
+    <w:p>
+      <w:pPr>
+        <w:pStyle w:val="ListParagraph"/>
+        <w:jc w:val="both"/>
+        <w:rPr>
+          <w:rFonts w:ascii="Times New Roman" w:hAnsi="Times New Roman" w:cs="Times New Roman"/>
+          <w:sz w:val="24"/>
+        </w:rPr>
+      </w:pPr>
+    </w:p>
+    <w:p>
+      <w:pPr>
+        <w:pStyle w:val="ListParagraph"/>
+        <w:jc w:val="both"/>
+        <w:rPr>
+          <w:rFonts w:ascii="Times New Roman" w:hAnsi="Times New Roman" w:cs="Times New Roman"/>
+          <w:sz w:val="24"/>
+        </w:rPr>
+      </w:pPr>
+    </w:p>
+    <w:p>
+      <w:pPr>
+        <w:jc w:val="both"/>
+        <w:rPr>
+          <w:rFonts w:ascii="Times New Roman" w:hAnsi="Times New Roman" w:cs="Times New Roman"/>
+          <w:sz w:val="24"/>
+        </w:rPr>
+      </w:pPr>
     </w:p>
     <w:p>
       <w:pPr>
@@ -188,6 +524,7 @@
           <w:ilvl w:val="0"/>
           <w:numId w:val="2"/>
         </w:numPr>
+        <w:jc w:val="both"/>
         <w:rPr>
           <w:rFonts w:ascii="Times New Roman" w:hAnsi="Times New Roman" w:cs="Times New Roman"/>
           <w:sz w:val="24"/>
@@ -211,6 +548,7 @@
     <w:p>
       <w:pPr>
         <w:pStyle w:val="ListParagraph"/>
+        <w:jc w:val="both"/>
         <w:rPr>
           <w:rFonts w:ascii="Times New Roman" w:hAnsi="Times New Roman" w:cs="Times New Roman"/>
           <w:sz w:val="24"/>
@@ -221,9 +559,25 @@
           <w:noProof/>
         </w:rPr>
         <w:drawing>
-          <wp:inline distT="0" distB="0" distL="0" distR="0">
+          <wp:anchor distT="0" distB="0" distL="114300" distR="114300" simplePos="0" relativeHeight="251664384" behindDoc="1" locked="0" layoutInCell="1" allowOverlap="1">
+            <wp:simplePos x="0" y="0"/>
+            <wp:positionH relativeFrom="column">
+              <wp:posOffset>459645</wp:posOffset>
+            </wp:positionH>
+            <wp:positionV relativeFrom="paragraph">
+              <wp:posOffset>1569</wp:posOffset>
+            </wp:positionV>
             <wp:extent cx="2800350" cy="1861299"/>
             <wp:effectExtent l="0" t="0" r="0" b="5715"/>
+            <wp:wrapTight wrapText="bothSides">
+              <wp:wrapPolygon edited="0">
+                <wp:start x="0" y="0"/>
+                <wp:lineTo x="0" y="21445"/>
+                <wp:lineTo x="21453" y="21445"/>
+                <wp:lineTo x="21453" y="0"/>
+                <wp:lineTo x="0" y="0"/>
+              </wp:wrapPolygon>
+            </wp:wrapTight>
             <wp:docPr id="3" name="Picture 3" descr="tampilan bidding CTR di google ads"/>
             <wp:cNvGraphicFramePr>
               <a:graphicFrameLocks xmlns:a="http://schemas.openxmlformats.org/drawingml/2006/main" noChangeAspect="1"/>
@@ -253,7 +607,7 @@
                   <pic:spPr bwMode="auto">
                     <a:xfrm>
                       <a:off x="0" y="0"/>
-                      <a:ext cx="2846110" cy="1891714"/>
+                      <a:ext cx="2800350" cy="1861299"/>
                     </a:xfrm>
                     <a:prstGeom prst="rect">
                       <a:avLst/>
@@ -266,9 +620,218 @@
                 </pic:pic>
               </a:graphicData>
             </a:graphic>
-          </wp:inline>
+          </wp:anchor>
         </w:drawing>
       </w:r>
+      <w:r>
+        <w:rPr>
+          <w:rFonts w:ascii="Times New Roman" w:hAnsi="Times New Roman" w:cs="Times New Roman"/>
+          <w:sz w:val="24"/>
+        </w:rPr>
+        <w:t xml:space="preserve">Google ads </w:t>
+      </w:r>
+      <w:proofErr w:type="spellStart"/>
+      <w:r>
+        <w:rPr>
+          <w:rFonts w:ascii="Times New Roman" w:hAnsi="Times New Roman" w:cs="Times New Roman"/>
+          <w:sz w:val="24"/>
+        </w:rPr>
+        <w:t>adalah</w:t>
+      </w:r>
+      <w:proofErr w:type="spellEnd"/>
+      <w:r>
+        <w:rPr>
+          <w:rFonts w:ascii="Times New Roman" w:hAnsi="Times New Roman" w:cs="Times New Roman"/>
+          <w:sz w:val="24"/>
+        </w:rPr>
+        <w:t xml:space="preserve"> </w:t>
+      </w:r>
+      <w:proofErr w:type="spellStart"/>
+      <w:r>
+        <w:rPr>
+          <w:rFonts w:ascii="Times New Roman" w:hAnsi="Times New Roman" w:cs="Times New Roman"/>
+          <w:sz w:val="24"/>
+        </w:rPr>
+        <w:t>sebuah</w:t>
+      </w:r>
+      <w:proofErr w:type="spellEnd"/>
+      <w:r>
+        <w:rPr>
+          <w:rFonts w:ascii="Times New Roman" w:hAnsi="Times New Roman" w:cs="Times New Roman"/>
+          <w:sz w:val="24"/>
+        </w:rPr>
+        <w:t xml:space="preserve"> </w:t>
+      </w:r>
+      <w:proofErr w:type="spellStart"/>
+      <w:r>
+        <w:rPr>
+          <w:rFonts w:ascii="Times New Roman" w:hAnsi="Times New Roman" w:cs="Times New Roman"/>
+          <w:sz w:val="24"/>
+        </w:rPr>
+        <w:t>aplikasi</w:t>
+      </w:r>
+      <w:proofErr w:type="spellEnd"/>
+      <w:r>
+        <w:rPr>
+          <w:rFonts w:ascii="Times New Roman" w:hAnsi="Times New Roman" w:cs="Times New Roman"/>
+          <w:sz w:val="24"/>
+        </w:rPr>
+        <w:t xml:space="preserve"> </w:t>
+      </w:r>
+      <w:proofErr w:type="spellStart"/>
+      <w:r>
+        <w:rPr>
+          <w:rFonts w:ascii="Times New Roman" w:hAnsi="Times New Roman" w:cs="Times New Roman"/>
+          <w:sz w:val="24"/>
+        </w:rPr>
+        <w:t>periklanan</w:t>
+      </w:r>
+      <w:proofErr w:type="spellEnd"/>
+      <w:r>
+        <w:rPr>
+          <w:rFonts w:ascii="Times New Roman" w:hAnsi="Times New Roman" w:cs="Times New Roman"/>
+          <w:sz w:val="24"/>
+        </w:rPr>
+        <w:t xml:space="preserve"> </w:t>
+      </w:r>
+      <w:proofErr w:type="spellStart"/>
+      <w:r>
+        <w:rPr>
+          <w:rFonts w:ascii="Times New Roman" w:hAnsi="Times New Roman" w:cs="Times New Roman"/>
+          <w:sz w:val="24"/>
+        </w:rPr>
+        <w:t>atau</w:t>
+      </w:r>
+      <w:proofErr w:type="spellEnd"/>
+      <w:r>
+        <w:rPr>
+          <w:rFonts w:ascii="Times New Roman" w:hAnsi="Times New Roman" w:cs="Times New Roman"/>
+          <w:sz w:val="24"/>
+        </w:rPr>
+        <w:t xml:space="preserve"> media </w:t>
+      </w:r>
+      <w:proofErr w:type="spellStart"/>
+      <w:r>
+        <w:rPr>
+          <w:rFonts w:ascii="Times New Roman" w:hAnsi="Times New Roman" w:cs="Times New Roman"/>
+          <w:sz w:val="24"/>
+        </w:rPr>
+        <w:t>promosi</w:t>
+      </w:r>
+      <w:proofErr w:type="spellEnd"/>
+      <w:r>
+        <w:rPr>
+          <w:rFonts w:ascii="Times New Roman" w:hAnsi="Times New Roman" w:cs="Times New Roman"/>
+          <w:sz w:val="24"/>
+        </w:rPr>
+        <w:t xml:space="preserve"> </w:t>
+      </w:r>
+      <w:proofErr w:type="spellStart"/>
+      <w:r>
+        <w:rPr>
+          <w:rFonts w:ascii="Times New Roman" w:hAnsi="Times New Roman" w:cs="Times New Roman"/>
+          <w:sz w:val="24"/>
+        </w:rPr>
+        <w:t>secara</w:t>
+      </w:r>
+      <w:proofErr w:type="spellEnd"/>
+      <w:r>
+        <w:rPr>
+          <w:rFonts w:ascii="Times New Roman" w:hAnsi="Times New Roman" w:cs="Times New Roman"/>
+          <w:sz w:val="24"/>
+        </w:rPr>
+        <w:t xml:space="preserve"> online yang </w:t>
+      </w:r>
+      <w:proofErr w:type="spellStart"/>
+      <w:r>
+        <w:rPr>
+          <w:rFonts w:ascii="Times New Roman" w:hAnsi="Times New Roman" w:cs="Times New Roman"/>
+          <w:sz w:val="24"/>
+        </w:rPr>
+        <w:t>diatur</w:t>
+      </w:r>
+      <w:proofErr w:type="spellEnd"/>
+      <w:r>
+        <w:rPr>
+          <w:rFonts w:ascii="Times New Roman" w:hAnsi="Times New Roman" w:cs="Times New Roman"/>
+          <w:sz w:val="24"/>
+        </w:rPr>
+        <w:t xml:space="preserve"> </w:t>
+      </w:r>
+      <w:proofErr w:type="spellStart"/>
+      <w:r>
+        <w:rPr>
+          <w:rFonts w:ascii="Times New Roman" w:hAnsi="Times New Roman" w:cs="Times New Roman"/>
+          <w:sz w:val="24"/>
+        </w:rPr>
+        <w:t>langsung</w:t>
+      </w:r>
+      <w:proofErr w:type="spellEnd"/>
+      <w:r>
+        <w:rPr>
+          <w:rFonts w:ascii="Times New Roman" w:hAnsi="Times New Roman" w:cs="Times New Roman"/>
+          <w:sz w:val="24"/>
+        </w:rPr>
+        <w:t xml:space="preserve"> oleh google</w:t>
+      </w:r>
+    </w:p>
+    <w:p>
+      <w:pPr>
+        <w:pStyle w:val="ListParagraph"/>
+        <w:jc w:val="both"/>
+        <w:rPr>
+          <w:rFonts w:ascii="Times New Roman" w:hAnsi="Times New Roman" w:cs="Times New Roman"/>
+          <w:sz w:val="24"/>
+        </w:rPr>
+      </w:pPr>
+    </w:p>
+    <w:p>
+      <w:pPr>
+        <w:pStyle w:val="ListParagraph"/>
+        <w:jc w:val="both"/>
+        <w:rPr>
+          <w:rFonts w:ascii="Times New Roman" w:hAnsi="Times New Roman" w:cs="Times New Roman"/>
+          <w:sz w:val="24"/>
+        </w:rPr>
+      </w:pPr>
+    </w:p>
+    <w:p>
+      <w:pPr>
+        <w:pStyle w:val="ListParagraph"/>
+        <w:jc w:val="both"/>
+        <w:rPr>
+          <w:rFonts w:ascii="Times New Roman" w:hAnsi="Times New Roman" w:cs="Times New Roman"/>
+          <w:sz w:val="24"/>
+        </w:rPr>
+      </w:pPr>
+    </w:p>
+    <w:p>
+      <w:pPr>
+        <w:pStyle w:val="ListParagraph"/>
+        <w:jc w:val="both"/>
+        <w:rPr>
+          <w:rFonts w:ascii="Times New Roman" w:hAnsi="Times New Roman" w:cs="Times New Roman"/>
+          <w:sz w:val="24"/>
+        </w:rPr>
+      </w:pPr>
+    </w:p>
+    <w:p>
+      <w:pPr>
+        <w:jc w:val="both"/>
+        <w:rPr>
+          <w:rFonts w:ascii="Times New Roman" w:hAnsi="Times New Roman" w:cs="Times New Roman"/>
+          <w:sz w:val="24"/>
+        </w:rPr>
+      </w:pPr>
+    </w:p>
+    <w:p>
+      <w:pPr>
+        <w:jc w:val="both"/>
+        <w:rPr>
+          <w:rFonts w:ascii="Times New Roman" w:hAnsi="Times New Roman" w:cs="Times New Roman"/>
+          <w:sz w:val="24"/>
+        </w:rPr>
+      </w:pPr>
     </w:p>
     <w:p>
       <w:pPr>
@@ -277,6 +840,7 @@
           <w:ilvl w:val="0"/>
           <w:numId w:val="2"/>
         </w:numPr>
+        <w:jc w:val="both"/>
         <w:rPr>
           <w:rFonts w:ascii="Times New Roman" w:hAnsi="Times New Roman" w:cs="Times New Roman"/>
           <w:sz w:val="24"/>
@@ -295,20 +859,38 @@
     <w:p>
       <w:pPr>
         <w:pStyle w:val="ListParagraph"/>
-        <w:rPr>
-          <w:rFonts w:ascii="Times New Roman" w:hAnsi="Times New Roman" w:cs="Times New Roman"/>
-          <w:sz w:val="24"/>
-        </w:rPr>
-      </w:pPr>
-      <w:r>
-        <w:rPr>
-          <w:rFonts w:ascii="Times New Roman" w:hAnsi="Times New Roman" w:cs="Times New Roman"/>
+        <w:jc w:val="both"/>
+        <w:rPr>
+          <w:rFonts w:ascii="Times New Roman" w:hAnsi="Times New Roman" w:cs="Times New Roman"/>
+          <w:sz w:val="24"/>
+        </w:rPr>
+      </w:pPr>
+      <w:r>
+        <w:rPr>
+          <w:rFonts w:ascii="Times New Roman" w:hAnsi="Times New Roman" w:cs="Times New Roman"/>
+          <w:noProof/>
           <w:sz w:val="24"/>
         </w:rPr>
         <w:drawing>
-          <wp:inline distT="0" distB="0" distL="0" distR="0" wp14:anchorId="153ECB7F" wp14:editId="296BD84A">
+          <wp:anchor distT="0" distB="0" distL="114300" distR="114300" simplePos="0" relativeHeight="251665408" behindDoc="1" locked="0" layoutInCell="1" allowOverlap="1" wp14:anchorId="153ECB7F">
+            <wp:simplePos x="0" y="0"/>
+            <wp:positionH relativeFrom="column">
+              <wp:posOffset>459645</wp:posOffset>
+            </wp:positionH>
+            <wp:positionV relativeFrom="paragraph">
+              <wp:posOffset>-2139</wp:posOffset>
+            </wp:positionV>
             <wp:extent cx="3003550" cy="2088833"/>
             <wp:effectExtent l="0" t="0" r="6350" b="6985"/>
+            <wp:wrapTight wrapText="bothSides">
+              <wp:wrapPolygon edited="0">
+                <wp:start x="0" y="0"/>
+                <wp:lineTo x="0" y="21475"/>
+                <wp:lineTo x="21509" y="21475"/>
+                <wp:lineTo x="21509" y="0"/>
+                <wp:lineTo x="0" y="0"/>
+              </wp:wrapPolygon>
+            </wp:wrapTight>
             <wp:docPr id="2" name="Picture 2"/>
             <wp:cNvGraphicFramePr>
               <a:graphicFrameLocks xmlns:a="http://schemas.openxmlformats.org/drawingml/2006/main" noChangeAspect="1"/>
@@ -321,7 +903,13 @@
                     <pic:cNvPicPr/>
                   </pic:nvPicPr>
                   <pic:blipFill>
-                    <a:blip r:embed="rId7"/>
+                    <a:blip r:embed="rId7" cstate="print">
+                      <a:extLst>
+                        <a:ext uri="{28A0092B-C50C-407E-A947-70E740481C1C}">
+                          <a14:useLocalDpi xmlns:a14="http://schemas.microsoft.com/office/drawing/2010/main" val="0"/>
+                        </a:ext>
+                      </a:extLst>
+                    </a:blip>
                     <a:stretch>
                       <a:fillRect/>
                     </a:stretch>
@@ -329,7 +917,7 @@
                   <pic:spPr>
                     <a:xfrm>
                       <a:off x="0" y="0"/>
-                      <a:ext cx="3021243" cy="2101138"/>
+                      <a:ext cx="3003550" cy="2088833"/>
                     </a:xfrm>
                     <a:prstGeom prst="rect">
                       <a:avLst/>
@@ -338,9 +926,284 @@
                 </pic:pic>
               </a:graphicData>
             </a:graphic>
-          </wp:inline>
+          </wp:anchor>
         </w:drawing>
       </w:r>
+      <w:proofErr w:type="spellStart"/>
+      <w:r>
+        <w:rPr>
+          <w:rFonts w:ascii="Times New Roman" w:hAnsi="Times New Roman" w:cs="Times New Roman"/>
+          <w:sz w:val="24"/>
+        </w:rPr>
+        <w:t>reflectly</w:t>
+      </w:r>
+      <w:proofErr w:type="spellEnd"/>
+      <w:r>
+        <w:rPr>
+          <w:rFonts w:ascii="Times New Roman" w:hAnsi="Times New Roman" w:cs="Times New Roman"/>
+          <w:sz w:val="24"/>
+        </w:rPr>
+        <w:t xml:space="preserve"> </w:t>
+      </w:r>
+      <w:proofErr w:type="spellStart"/>
+      <w:r>
+        <w:rPr>
+          <w:rFonts w:ascii="Times New Roman" w:hAnsi="Times New Roman" w:cs="Times New Roman"/>
+          <w:sz w:val="24"/>
+        </w:rPr>
+        <w:t>adalah</w:t>
+      </w:r>
+      <w:proofErr w:type="spellEnd"/>
+      <w:r>
+        <w:rPr>
+          <w:rFonts w:ascii="Times New Roman" w:hAnsi="Times New Roman" w:cs="Times New Roman"/>
+          <w:sz w:val="24"/>
+        </w:rPr>
+        <w:t xml:space="preserve"> </w:t>
+      </w:r>
+      <w:proofErr w:type="spellStart"/>
+      <w:r>
+        <w:rPr>
+          <w:rFonts w:ascii="Times New Roman" w:hAnsi="Times New Roman" w:cs="Times New Roman"/>
+          <w:sz w:val="24"/>
+        </w:rPr>
+        <w:t>sedbuah</w:t>
+      </w:r>
+      <w:proofErr w:type="spellEnd"/>
+      <w:r>
+        <w:rPr>
+          <w:rFonts w:ascii="Times New Roman" w:hAnsi="Times New Roman" w:cs="Times New Roman"/>
+          <w:sz w:val="24"/>
+        </w:rPr>
+        <w:t xml:space="preserve"> </w:t>
+      </w:r>
+      <w:proofErr w:type="spellStart"/>
+      <w:r>
+        <w:rPr>
+          <w:rFonts w:ascii="Times New Roman" w:hAnsi="Times New Roman" w:cs="Times New Roman"/>
+          <w:sz w:val="24"/>
+        </w:rPr>
+        <w:t>aplikasi</w:t>
+      </w:r>
+      <w:proofErr w:type="spellEnd"/>
+      <w:r>
+        <w:rPr>
+          <w:rFonts w:ascii="Times New Roman" w:hAnsi="Times New Roman" w:cs="Times New Roman"/>
+          <w:sz w:val="24"/>
+        </w:rPr>
+        <w:t xml:space="preserve"> </w:t>
+      </w:r>
+      <w:proofErr w:type="spellStart"/>
+      <w:r>
+        <w:rPr>
+          <w:rFonts w:ascii="Times New Roman" w:hAnsi="Times New Roman" w:cs="Times New Roman"/>
+          <w:sz w:val="24"/>
+        </w:rPr>
+        <w:t>untuk</w:t>
+      </w:r>
+      <w:proofErr w:type="spellEnd"/>
+      <w:r>
+        <w:rPr>
+          <w:rFonts w:ascii="Times New Roman" w:hAnsi="Times New Roman" w:cs="Times New Roman"/>
+          <w:sz w:val="24"/>
+        </w:rPr>
+        <w:t xml:space="preserve"> </w:t>
+      </w:r>
+      <w:proofErr w:type="spellStart"/>
+      <w:r>
+        <w:rPr>
+          <w:rFonts w:ascii="Times New Roman" w:hAnsi="Times New Roman" w:cs="Times New Roman"/>
+          <w:sz w:val="24"/>
+        </w:rPr>
+        <w:t>membuat</w:t>
+      </w:r>
+      <w:proofErr w:type="spellEnd"/>
+      <w:r>
+        <w:rPr>
+          <w:rFonts w:ascii="Times New Roman" w:hAnsi="Times New Roman" w:cs="Times New Roman"/>
+          <w:sz w:val="24"/>
+        </w:rPr>
+        <w:t xml:space="preserve"> note, journal, dan juga </w:t>
+      </w:r>
+      <w:proofErr w:type="spellStart"/>
+      <w:r>
+        <w:rPr>
+          <w:rFonts w:ascii="Times New Roman" w:hAnsi="Times New Roman" w:cs="Times New Roman"/>
+          <w:sz w:val="24"/>
+        </w:rPr>
+        <w:t>bisa</w:t>
+      </w:r>
+      <w:proofErr w:type="spellEnd"/>
+      <w:r>
+        <w:rPr>
+          <w:rFonts w:ascii="Times New Roman" w:hAnsi="Times New Roman" w:cs="Times New Roman"/>
+          <w:sz w:val="24"/>
+        </w:rPr>
+        <w:t xml:space="preserve"> </w:t>
+      </w:r>
+      <w:proofErr w:type="spellStart"/>
+      <w:r>
+        <w:rPr>
+          <w:rFonts w:ascii="Times New Roman" w:hAnsi="Times New Roman" w:cs="Times New Roman"/>
+          <w:sz w:val="24"/>
+        </w:rPr>
+        <w:t>membuat</w:t>
+      </w:r>
+      <w:proofErr w:type="spellEnd"/>
+      <w:r>
+        <w:rPr>
+          <w:rFonts w:ascii="Times New Roman" w:hAnsi="Times New Roman" w:cs="Times New Roman"/>
+          <w:sz w:val="24"/>
+        </w:rPr>
+        <w:t xml:space="preserve"> schedule </w:t>
+      </w:r>
+      <w:proofErr w:type="spellStart"/>
+      <w:r>
+        <w:rPr>
+          <w:rFonts w:ascii="Times New Roman" w:hAnsi="Times New Roman" w:cs="Times New Roman"/>
+          <w:sz w:val="24"/>
+        </w:rPr>
+        <w:t>dengan</w:t>
+      </w:r>
+      <w:proofErr w:type="spellEnd"/>
+      <w:r>
+        <w:rPr>
+          <w:rFonts w:ascii="Times New Roman" w:hAnsi="Times New Roman" w:cs="Times New Roman"/>
+          <w:sz w:val="24"/>
+        </w:rPr>
+        <w:t xml:space="preserve"> </w:t>
+      </w:r>
+      <w:proofErr w:type="spellStart"/>
+      <w:r>
+        <w:rPr>
+          <w:rFonts w:ascii="Times New Roman" w:hAnsi="Times New Roman" w:cs="Times New Roman"/>
+          <w:sz w:val="24"/>
+        </w:rPr>
+        <w:t>tampilan</w:t>
+      </w:r>
+      <w:proofErr w:type="spellEnd"/>
+      <w:r>
+        <w:rPr>
+          <w:rFonts w:ascii="Times New Roman" w:hAnsi="Times New Roman" w:cs="Times New Roman"/>
+          <w:sz w:val="24"/>
+        </w:rPr>
+        <w:t xml:space="preserve"> yang </w:t>
+      </w:r>
+      <w:proofErr w:type="spellStart"/>
+      <w:r>
+        <w:rPr>
+          <w:rFonts w:ascii="Times New Roman" w:hAnsi="Times New Roman" w:cs="Times New Roman"/>
+          <w:sz w:val="24"/>
+        </w:rPr>
+        <w:t>menarik</w:t>
+      </w:r>
+      <w:proofErr w:type="spellEnd"/>
+      <w:r>
+        <w:rPr>
+          <w:rFonts w:ascii="Times New Roman" w:hAnsi="Times New Roman" w:cs="Times New Roman"/>
+          <w:sz w:val="24"/>
+        </w:rPr>
+        <w:t>.</w:t>
+      </w:r>
+    </w:p>
+    <w:p>
+      <w:pPr>
+        <w:jc w:val="both"/>
+        <w:rPr>
+          <w:rFonts w:ascii="Times New Roman" w:hAnsi="Times New Roman" w:cs="Times New Roman"/>
+          <w:sz w:val="24"/>
+        </w:rPr>
+      </w:pPr>
+    </w:p>
+    <w:p>
+      <w:pPr>
+        <w:jc w:val="both"/>
+        <w:rPr>
+          <w:rFonts w:ascii="Times New Roman" w:hAnsi="Times New Roman" w:cs="Times New Roman"/>
+          <w:sz w:val="24"/>
+        </w:rPr>
+      </w:pPr>
+    </w:p>
+    <w:p>
+      <w:pPr>
+        <w:jc w:val="both"/>
+        <w:rPr>
+          <w:rFonts w:ascii="Times New Roman" w:hAnsi="Times New Roman" w:cs="Times New Roman"/>
+          <w:sz w:val="24"/>
+        </w:rPr>
+      </w:pPr>
+    </w:p>
+    <w:p>
+      <w:pPr>
+        <w:jc w:val="both"/>
+        <w:rPr>
+          <w:rFonts w:ascii="Times New Roman" w:hAnsi="Times New Roman" w:cs="Times New Roman"/>
+          <w:sz w:val="24"/>
+        </w:rPr>
+      </w:pPr>
+    </w:p>
+    <w:p>
+      <w:pPr>
+        <w:jc w:val="both"/>
+        <w:rPr>
+          <w:rFonts w:ascii="Times New Roman" w:hAnsi="Times New Roman" w:cs="Times New Roman"/>
+          <w:sz w:val="24"/>
+        </w:rPr>
+      </w:pPr>
+    </w:p>
+    <w:p>
+      <w:pPr>
+        <w:jc w:val="both"/>
+        <w:rPr>
+          <w:rFonts w:ascii="Times New Roman" w:hAnsi="Times New Roman" w:cs="Times New Roman"/>
+          <w:sz w:val="24"/>
+        </w:rPr>
+      </w:pPr>
+    </w:p>
+    <w:p>
+      <w:pPr>
+        <w:jc w:val="both"/>
+        <w:rPr>
+          <w:rFonts w:ascii="Times New Roman" w:hAnsi="Times New Roman" w:cs="Times New Roman"/>
+          <w:sz w:val="24"/>
+        </w:rPr>
+      </w:pPr>
+    </w:p>
+    <w:p>
+      <w:pPr>
+        <w:jc w:val="both"/>
+        <w:rPr>
+          <w:rFonts w:ascii="Times New Roman" w:hAnsi="Times New Roman" w:cs="Times New Roman"/>
+          <w:sz w:val="24"/>
+        </w:rPr>
+      </w:pPr>
+    </w:p>
+    <w:p>
+      <w:pPr>
+        <w:jc w:val="both"/>
+        <w:rPr>
+          <w:rFonts w:ascii="Times New Roman" w:hAnsi="Times New Roman" w:cs="Times New Roman"/>
+          <w:sz w:val="24"/>
+        </w:rPr>
+      </w:pPr>
+    </w:p>
+    <w:p>
+      <w:pPr>
+        <w:jc w:val="both"/>
+        <w:rPr>
+          <w:rFonts w:ascii="Times New Roman" w:hAnsi="Times New Roman" w:cs="Times New Roman"/>
+          <w:sz w:val="24"/>
+        </w:rPr>
+      </w:pPr>
+    </w:p>
+    <w:p>
+      <w:pPr>
+        <w:jc w:val="both"/>
+        <w:rPr>
+          <w:rFonts w:ascii="Times New Roman" w:hAnsi="Times New Roman" w:cs="Times New Roman"/>
+          <w:sz w:val="24"/>
+        </w:rPr>
+      </w:pPr>
     </w:p>
     <w:p>
       <w:pPr>
@@ -349,17 +1212,19 @@
           <w:ilvl w:val="0"/>
           <w:numId w:val="1"/>
         </w:numPr>
-        <w:rPr>
-          <w:rFonts w:ascii="Times New Roman" w:hAnsi="Times New Roman" w:cs="Times New Roman"/>
-          <w:sz w:val="24"/>
-        </w:rPr>
-      </w:pPr>
-      <w:proofErr w:type="spellStart"/>
-      <w:r>
-        <w:rPr>
-          <w:rFonts w:ascii="Times New Roman" w:hAnsi="Times New Roman" w:cs="Times New Roman"/>
-          <w:sz w:val="24"/>
-        </w:rPr>
+        <w:jc w:val="both"/>
+        <w:rPr>
+          <w:rFonts w:ascii="Times New Roman" w:hAnsi="Times New Roman" w:cs="Times New Roman"/>
+          <w:sz w:val="24"/>
+        </w:rPr>
+      </w:pPr>
+      <w:proofErr w:type="spellStart"/>
+      <w:r>
+        <w:rPr>
+          <w:rFonts w:ascii="Times New Roman" w:hAnsi="Times New Roman" w:cs="Times New Roman"/>
+          <w:sz w:val="24"/>
+        </w:rPr>
+        <w:lastRenderedPageBreak/>
         <w:t>Tampilkan</w:t>
       </w:r>
       <w:proofErr w:type="spellEnd"/>
@@ -471,20 +1336,38 @@
       <w:pPr>
         <w:pStyle w:val="ListParagraph"/>
         <w:ind w:left="360"/>
-        <w:rPr>
-          <w:rFonts w:ascii="Times New Roman" w:hAnsi="Times New Roman" w:cs="Times New Roman"/>
-          <w:sz w:val="24"/>
-        </w:rPr>
-      </w:pPr>
-      <w:r>
-        <w:rPr>
-          <w:rFonts w:ascii="Times New Roman" w:hAnsi="Times New Roman" w:cs="Times New Roman"/>
+        <w:jc w:val="both"/>
+        <w:rPr>
+          <w:rFonts w:ascii="Times New Roman" w:hAnsi="Times New Roman" w:cs="Times New Roman"/>
+          <w:sz w:val="24"/>
+        </w:rPr>
+      </w:pPr>
+      <w:r>
+        <w:rPr>
+          <w:rFonts w:ascii="Times New Roman" w:hAnsi="Times New Roman" w:cs="Times New Roman"/>
+          <w:noProof/>
           <w:sz w:val="24"/>
         </w:rPr>
         <w:drawing>
-          <wp:inline distT="0" distB="0" distL="0" distR="0" wp14:anchorId="727FC3DE" wp14:editId="0EB78A38">
-            <wp:extent cx="5731510" cy="2120265"/>
-            <wp:effectExtent l="0" t="0" r="2540" b="0"/>
+          <wp:anchor distT="0" distB="0" distL="114300" distR="114300" simplePos="0" relativeHeight="251666432" behindDoc="1" locked="0" layoutInCell="1" allowOverlap="1" wp14:anchorId="727FC3DE">
+            <wp:simplePos x="0" y="0"/>
+            <wp:positionH relativeFrom="column">
+              <wp:posOffset>267400</wp:posOffset>
+            </wp:positionH>
+            <wp:positionV relativeFrom="paragraph">
+              <wp:posOffset>473710</wp:posOffset>
+            </wp:positionV>
+            <wp:extent cx="5208905" cy="1925955"/>
+            <wp:effectExtent l="0" t="0" r="0" b="0"/>
+            <wp:wrapTight wrapText="bothSides">
+              <wp:wrapPolygon edited="0">
+                <wp:start x="0" y="0"/>
+                <wp:lineTo x="0" y="21365"/>
+                <wp:lineTo x="21487" y="21365"/>
+                <wp:lineTo x="21487" y="0"/>
+                <wp:lineTo x="0" y="0"/>
+              </wp:wrapPolygon>
+            </wp:wrapTight>
             <wp:docPr id="1" name="Picture 1"/>
             <wp:cNvGraphicFramePr>
               <a:graphicFrameLocks xmlns:a="http://schemas.openxmlformats.org/drawingml/2006/main" noChangeAspect="1"/>
@@ -497,7 +1380,13 @@
                     <pic:cNvPicPr/>
                   </pic:nvPicPr>
                   <pic:blipFill>
-                    <a:blip r:embed="rId8"/>
+                    <a:blip r:embed="rId8" cstate="print">
+                      <a:extLst>
+                        <a:ext uri="{28A0092B-C50C-407E-A947-70E740481C1C}">
+                          <a14:useLocalDpi xmlns:a14="http://schemas.microsoft.com/office/drawing/2010/main" val="0"/>
+                        </a:ext>
+                      </a:extLst>
+                    </a:blip>
                     <a:stretch>
                       <a:fillRect/>
                     </a:stretch>
@@ -505,7 +1394,7 @@
                   <pic:spPr>
                     <a:xfrm>
                       <a:off x="0" y="0"/>
-                      <a:ext cx="5731510" cy="2120265"/>
+                      <a:ext cx="5208905" cy="1925955"/>
                     </a:xfrm>
                     <a:prstGeom prst="rect">
                       <a:avLst/>
@@ -514,9 +1403,273 @@
                 </pic:pic>
               </a:graphicData>
             </a:graphic>
-          </wp:inline>
+            <wp14:sizeRelH relativeFrom="margin">
+              <wp14:pctWidth>0</wp14:pctWidth>
+            </wp14:sizeRelH>
+            <wp14:sizeRelV relativeFrom="margin">
+              <wp14:pctHeight>0</wp14:pctHeight>
+            </wp14:sizeRelV>
+          </wp:anchor>
         </w:drawing>
       </w:r>
+      <w:proofErr w:type="spellStart"/>
+      <w:r>
+        <w:rPr>
+          <w:rFonts w:ascii="Times New Roman" w:hAnsi="Times New Roman" w:cs="Times New Roman"/>
+          <w:sz w:val="24"/>
+        </w:rPr>
+        <w:t>Ini</w:t>
+      </w:r>
+      <w:proofErr w:type="spellEnd"/>
+      <w:r>
+        <w:rPr>
+          <w:rFonts w:ascii="Times New Roman" w:hAnsi="Times New Roman" w:cs="Times New Roman"/>
+          <w:sz w:val="24"/>
+        </w:rPr>
+        <w:t xml:space="preserve"> </w:t>
+      </w:r>
+      <w:proofErr w:type="spellStart"/>
+      <w:r>
+        <w:rPr>
+          <w:rFonts w:ascii="Times New Roman" w:hAnsi="Times New Roman" w:cs="Times New Roman"/>
+          <w:sz w:val="24"/>
+        </w:rPr>
+        <w:t>adalah</w:t>
+      </w:r>
+      <w:proofErr w:type="spellEnd"/>
+      <w:r>
+        <w:rPr>
+          <w:rFonts w:ascii="Times New Roman" w:hAnsi="Times New Roman" w:cs="Times New Roman"/>
+          <w:sz w:val="24"/>
+        </w:rPr>
+        <w:t xml:space="preserve"> </w:t>
+      </w:r>
+      <w:proofErr w:type="spellStart"/>
+      <w:r>
+        <w:rPr>
+          <w:rFonts w:ascii="Times New Roman" w:hAnsi="Times New Roman" w:cs="Times New Roman"/>
+          <w:sz w:val="24"/>
+        </w:rPr>
+        <w:t>aplikasi</w:t>
+      </w:r>
+      <w:proofErr w:type="spellEnd"/>
+      <w:r>
+        <w:rPr>
+          <w:rFonts w:ascii="Times New Roman" w:hAnsi="Times New Roman" w:cs="Times New Roman"/>
+          <w:sz w:val="24"/>
+        </w:rPr>
+        <w:t xml:space="preserve"> yang </w:t>
+      </w:r>
+      <w:proofErr w:type="spellStart"/>
+      <w:r>
+        <w:rPr>
+          <w:rFonts w:ascii="Times New Roman" w:hAnsi="Times New Roman" w:cs="Times New Roman"/>
+          <w:sz w:val="24"/>
+        </w:rPr>
+        <w:t>dibutuhkan</w:t>
+      </w:r>
+      <w:proofErr w:type="spellEnd"/>
+      <w:r>
+        <w:rPr>
+          <w:rFonts w:ascii="Times New Roman" w:hAnsi="Times New Roman" w:cs="Times New Roman"/>
+          <w:sz w:val="24"/>
+        </w:rPr>
+        <w:t xml:space="preserve"> </w:t>
+      </w:r>
+      <w:proofErr w:type="spellStart"/>
+      <w:r>
+        <w:rPr>
+          <w:rFonts w:ascii="Times New Roman" w:hAnsi="Times New Roman" w:cs="Times New Roman"/>
+          <w:sz w:val="24"/>
+        </w:rPr>
+        <w:t>setelah</w:t>
+      </w:r>
+      <w:proofErr w:type="spellEnd"/>
+      <w:r>
+        <w:rPr>
+          <w:rFonts w:ascii="Times New Roman" w:hAnsi="Times New Roman" w:cs="Times New Roman"/>
+          <w:sz w:val="24"/>
+        </w:rPr>
+        <w:t xml:space="preserve"> </w:t>
+      </w:r>
+      <w:proofErr w:type="spellStart"/>
+      <w:r>
+        <w:rPr>
+          <w:rFonts w:ascii="Times New Roman" w:hAnsi="Times New Roman" w:cs="Times New Roman"/>
+          <w:sz w:val="24"/>
+        </w:rPr>
+        <w:t>menginstal</w:t>
+      </w:r>
+      <w:proofErr w:type="spellEnd"/>
+      <w:r>
+        <w:rPr>
+          <w:rFonts w:ascii="Times New Roman" w:hAnsi="Times New Roman" w:cs="Times New Roman"/>
+          <w:sz w:val="24"/>
+        </w:rPr>
+        <w:t xml:space="preserve"> flutter SDK</w:t>
+      </w:r>
+      <w:r>
+        <w:rPr>
+          <w:rFonts w:ascii="Times New Roman" w:hAnsi="Times New Roman" w:cs="Times New Roman"/>
+          <w:sz w:val="24"/>
+        </w:rPr>
+        <w:t xml:space="preserve">, </w:t>
+      </w:r>
+      <w:proofErr w:type="spellStart"/>
+      <w:r>
+        <w:rPr>
+          <w:rFonts w:ascii="Times New Roman" w:hAnsi="Times New Roman" w:cs="Times New Roman"/>
+          <w:sz w:val="24"/>
+        </w:rPr>
+        <w:t>semua</w:t>
+      </w:r>
+      <w:proofErr w:type="spellEnd"/>
+      <w:r>
+        <w:rPr>
+          <w:rFonts w:ascii="Times New Roman" w:hAnsi="Times New Roman" w:cs="Times New Roman"/>
+          <w:sz w:val="24"/>
+        </w:rPr>
+        <w:t xml:space="preserve"> </w:t>
+      </w:r>
+      <w:proofErr w:type="spellStart"/>
+      <w:r>
+        <w:rPr>
+          <w:rFonts w:ascii="Times New Roman" w:hAnsi="Times New Roman" w:cs="Times New Roman"/>
+          <w:sz w:val="24"/>
+        </w:rPr>
+        <w:t>ketentuan</w:t>
+      </w:r>
+      <w:proofErr w:type="spellEnd"/>
+      <w:r>
+        <w:rPr>
+          <w:rFonts w:ascii="Times New Roman" w:hAnsi="Times New Roman" w:cs="Times New Roman"/>
+          <w:sz w:val="24"/>
+        </w:rPr>
+        <w:t xml:space="preserve"> yang </w:t>
+      </w:r>
+      <w:proofErr w:type="spellStart"/>
+      <w:r>
+        <w:rPr>
+          <w:rFonts w:ascii="Times New Roman" w:hAnsi="Times New Roman" w:cs="Times New Roman"/>
+          <w:sz w:val="24"/>
+        </w:rPr>
+        <w:t>berada</w:t>
+      </w:r>
+      <w:proofErr w:type="spellEnd"/>
+      <w:r>
+        <w:rPr>
+          <w:rFonts w:ascii="Times New Roman" w:hAnsi="Times New Roman" w:cs="Times New Roman"/>
+          <w:sz w:val="24"/>
+        </w:rPr>
+        <w:t xml:space="preserve"> </w:t>
+      </w:r>
+      <w:proofErr w:type="spellStart"/>
+      <w:r>
+        <w:rPr>
+          <w:rFonts w:ascii="Times New Roman" w:hAnsi="Times New Roman" w:cs="Times New Roman"/>
+          <w:sz w:val="24"/>
+        </w:rPr>
+        <w:t>didalam</w:t>
+      </w:r>
+      <w:proofErr w:type="spellEnd"/>
+      <w:r>
+        <w:rPr>
+          <w:rFonts w:ascii="Times New Roman" w:hAnsi="Times New Roman" w:cs="Times New Roman"/>
+          <w:sz w:val="24"/>
+        </w:rPr>
+        <w:t xml:space="preserve"> flutter doctor </w:t>
+      </w:r>
+      <w:proofErr w:type="spellStart"/>
+      <w:r>
+        <w:rPr>
+          <w:rFonts w:ascii="Times New Roman" w:hAnsi="Times New Roman" w:cs="Times New Roman"/>
+          <w:sz w:val="24"/>
+        </w:rPr>
+        <w:t>tersebut</w:t>
+      </w:r>
+      <w:proofErr w:type="spellEnd"/>
+      <w:r>
+        <w:rPr>
+          <w:rFonts w:ascii="Times New Roman" w:hAnsi="Times New Roman" w:cs="Times New Roman"/>
+          <w:sz w:val="24"/>
+        </w:rPr>
+        <w:t xml:space="preserve"> </w:t>
+      </w:r>
+      <w:proofErr w:type="spellStart"/>
+      <w:r>
+        <w:rPr>
+          <w:rFonts w:ascii="Times New Roman" w:hAnsi="Times New Roman" w:cs="Times New Roman"/>
+          <w:sz w:val="24"/>
+        </w:rPr>
+        <w:t>harus</w:t>
+      </w:r>
+      <w:proofErr w:type="spellEnd"/>
+      <w:r>
+        <w:rPr>
+          <w:rFonts w:ascii="Times New Roman" w:hAnsi="Times New Roman" w:cs="Times New Roman"/>
+          <w:sz w:val="24"/>
+        </w:rPr>
+        <w:t xml:space="preserve"> </w:t>
+      </w:r>
+      <w:proofErr w:type="spellStart"/>
+      <w:r>
+        <w:rPr>
+          <w:rFonts w:ascii="Times New Roman" w:hAnsi="Times New Roman" w:cs="Times New Roman"/>
+          <w:sz w:val="24"/>
+        </w:rPr>
+        <w:t>terceklis</w:t>
+      </w:r>
+      <w:proofErr w:type="spellEnd"/>
+      <w:r>
+        <w:rPr>
+          <w:rFonts w:ascii="Times New Roman" w:hAnsi="Times New Roman" w:cs="Times New Roman"/>
+          <w:sz w:val="24"/>
+        </w:rPr>
+        <w:t xml:space="preserve"> agar flutter </w:t>
+      </w:r>
+      <w:proofErr w:type="spellStart"/>
+      <w:r>
+        <w:rPr>
+          <w:rFonts w:ascii="Times New Roman" w:hAnsi="Times New Roman" w:cs="Times New Roman"/>
+          <w:sz w:val="24"/>
+        </w:rPr>
+        <w:t>dapat</w:t>
+      </w:r>
+      <w:proofErr w:type="spellEnd"/>
+      <w:r>
+        <w:rPr>
+          <w:rFonts w:ascii="Times New Roman" w:hAnsi="Times New Roman" w:cs="Times New Roman"/>
+          <w:sz w:val="24"/>
+        </w:rPr>
+        <w:t xml:space="preserve"> </w:t>
+      </w:r>
+      <w:proofErr w:type="spellStart"/>
+      <w:r>
+        <w:rPr>
+          <w:rFonts w:ascii="Times New Roman" w:hAnsi="Times New Roman" w:cs="Times New Roman"/>
+          <w:sz w:val="24"/>
+        </w:rPr>
+        <w:t>berjalan</w:t>
+      </w:r>
+      <w:proofErr w:type="spellEnd"/>
+      <w:r>
+        <w:rPr>
+          <w:rFonts w:ascii="Times New Roman" w:hAnsi="Times New Roman" w:cs="Times New Roman"/>
+          <w:sz w:val="24"/>
+        </w:rPr>
+        <w:t>.</w:t>
+      </w:r>
+    </w:p>
+    <w:p>
+      <w:pPr>
+        <w:pStyle w:val="ListParagraph"/>
+        <w:ind w:left="360"/>
+        <w:jc w:val="both"/>
+        <w:rPr>
+          <w:rFonts w:ascii="Times New Roman" w:hAnsi="Times New Roman" w:cs="Times New Roman"/>
+          <w:sz w:val="24"/>
+        </w:rPr>
+      </w:pPr>
     </w:p>
     <w:p>
       <w:pPr>
@@ -525,38 +1678,37 @@
           <w:ilvl w:val="0"/>
           <w:numId w:val="1"/>
         </w:numPr>
-        <w:rPr>
-          <w:rFonts w:ascii="Times New Roman" w:hAnsi="Times New Roman" w:cs="Times New Roman"/>
-          <w:sz w:val="24"/>
-        </w:rPr>
-      </w:pPr>
-      <w:r>
-        <w:rPr>
-          <w:rFonts w:ascii="Times New Roman" w:hAnsi="Times New Roman" w:cs="Times New Roman"/>
-          <w:sz w:val="24"/>
-        </w:rPr>
-        <w:lastRenderedPageBreak/>
+        <w:jc w:val="both"/>
+        <w:rPr>
+          <w:rFonts w:ascii="Times New Roman" w:hAnsi="Times New Roman" w:cs="Times New Roman"/>
+          <w:sz w:val="24"/>
+        </w:rPr>
+      </w:pPr>
+      <w:r>
+        <w:rPr>
+          <w:noProof/>
+        </w:rPr>
         <w:drawing>
-          <wp:anchor distT="0" distB="0" distL="114300" distR="114300" simplePos="0" relativeHeight="251660288" behindDoc="1" locked="0" layoutInCell="1" allowOverlap="1" wp14:anchorId="212F8969">
+          <wp:anchor distT="0" distB="0" distL="114300" distR="114300" simplePos="0" relativeHeight="251658240" behindDoc="1" locked="0" layoutInCell="1" allowOverlap="1" wp14:anchorId="3A08289B">
             <wp:simplePos x="0" y="0"/>
             <wp:positionH relativeFrom="column">
-              <wp:posOffset>215900</wp:posOffset>
+              <wp:posOffset>224790</wp:posOffset>
             </wp:positionH>
             <wp:positionV relativeFrom="paragraph">
-              <wp:posOffset>3408045</wp:posOffset>
+              <wp:posOffset>426020</wp:posOffset>
             </wp:positionV>
-            <wp:extent cx="4254500" cy="3188335"/>
+            <wp:extent cx="3780790" cy="501650"/>
             <wp:effectExtent l="0" t="0" r="0" b="0"/>
             <wp:wrapTight wrapText="bothSides">
               <wp:wrapPolygon edited="0">
                 <wp:start x="0" y="0"/>
-                <wp:lineTo x="0" y="21424"/>
-                <wp:lineTo x="21471" y="21424"/>
-                <wp:lineTo x="21471" y="0"/>
+                <wp:lineTo x="0" y="20506"/>
+                <wp:lineTo x="21440" y="20506"/>
+                <wp:lineTo x="21440" y="0"/>
                 <wp:lineTo x="0" y="0"/>
               </wp:wrapPolygon>
             </wp:wrapTight>
-            <wp:docPr id="7" name="Picture 7"/>
+            <wp:docPr id="5" name="Picture 5"/>
             <wp:cNvGraphicFramePr>
               <a:graphicFrameLocks xmlns:a="http://schemas.openxmlformats.org/drawingml/2006/main" noChangeAspect="1"/>
             </wp:cNvGraphicFramePr>
@@ -582,70 +1734,7 @@
                   <pic:spPr>
                     <a:xfrm>
                       <a:off x="0" y="0"/>
-                      <a:ext cx="4254500" cy="3188335"/>
-                    </a:xfrm>
-                    <a:prstGeom prst="rect">
-                      <a:avLst/>
-                    </a:prstGeom>
-                  </pic:spPr>
-                </pic:pic>
-              </a:graphicData>
-            </a:graphic>
-          </wp:anchor>
-        </w:drawing>
-      </w:r>
-      <w:r>
-        <w:rPr>
-          <w:rFonts w:ascii="Times New Roman" w:hAnsi="Times New Roman" w:cs="Times New Roman"/>
-          <w:sz w:val="24"/>
-        </w:rPr>
-        <w:drawing>
-          <wp:anchor distT="0" distB="0" distL="114300" distR="114300" simplePos="0" relativeHeight="251659264" behindDoc="1" locked="0" layoutInCell="1" allowOverlap="1" wp14:anchorId="64C57FC1">
-            <wp:simplePos x="0" y="0"/>
-            <wp:positionH relativeFrom="column">
-              <wp:posOffset>214630</wp:posOffset>
-            </wp:positionH>
-            <wp:positionV relativeFrom="paragraph">
-              <wp:posOffset>1182370</wp:posOffset>
-            </wp:positionV>
-            <wp:extent cx="4203700" cy="2178050"/>
-            <wp:effectExtent l="0" t="0" r="6350" b="0"/>
-            <wp:wrapTight wrapText="bothSides">
-              <wp:wrapPolygon edited="0">
-                <wp:start x="0" y="0"/>
-                <wp:lineTo x="0" y="21348"/>
-                <wp:lineTo x="21535" y="21348"/>
-                <wp:lineTo x="21535" y="0"/>
-                <wp:lineTo x="0" y="0"/>
-              </wp:wrapPolygon>
-            </wp:wrapTight>
-            <wp:docPr id="6" name="Picture 6"/>
-            <wp:cNvGraphicFramePr>
-              <a:graphicFrameLocks xmlns:a="http://schemas.openxmlformats.org/drawingml/2006/main" noChangeAspect="1"/>
-            </wp:cNvGraphicFramePr>
-            <a:graphic xmlns:a="http://schemas.openxmlformats.org/drawingml/2006/main">
-              <a:graphicData uri="http://schemas.openxmlformats.org/drawingml/2006/picture">
-                <pic:pic xmlns:pic="http://schemas.openxmlformats.org/drawingml/2006/picture">
-                  <pic:nvPicPr>
-                    <pic:cNvPr id="1" name=""/>
-                    <pic:cNvPicPr/>
-                  </pic:nvPicPr>
-                  <pic:blipFill>
-                    <a:blip r:embed="rId10">
-                      <a:extLst>
-                        <a:ext uri="{28A0092B-C50C-407E-A947-70E740481C1C}">
-                          <a14:useLocalDpi xmlns:a14="http://schemas.microsoft.com/office/drawing/2010/main" val="0"/>
-                        </a:ext>
-                      </a:extLst>
-                    </a:blip>
-                    <a:stretch>
-                      <a:fillRect/>
-                    </a:stretch>
-                  </pic:blipFill>
-                  <pic:spPr>
-                    <a:xfrm>
-                      <a:off x="0" y="0"/>
-                      <a:ext cx="4203700" cy="2178050"/>
+                      <a:ext cx="3780790" cy="501650"/>
                     </a:xfrm>
                     <a:prstGeom prst="rect">
                       <a:avLst/>
@@ -666,6 +1755,7 @@
       <w:r>
         <w:rPr>
           <w:rFonts w:ascii="Times New Roman" w:hAnsi="Times New Roman" w:cs="Times New Roman"/>
+          <w:noProof/>
           <w:sz w:val="24"/>
         </w:rPr>
         <w:drawing>
@@ -700,7 +1790,7 @@
                     <pic:cNvPicPr/>
                   </pic:nvPicPr>
                   <pic:blipFill>
-                    <a:blip r:embed="rId11">
+                    <a:blip r:embed="rId10">
                       <a:extLst>
                         <a:ext uri="{28A0092B-C50C-407E-A947-70E740481C1C}">
                           <a14:useLocalDpi xmlns:a14="http://schemas.microsoft.com/office/drawing/2010/main" val="0"/>
@@ -969,33 +2059,155 @@
     </w:p>
     <w:p>
       <w:pPr>
-        <w:rPr>
-          <w:rFonts w:ascii="Times New Roman" w:hAnsi="Times New Roman" w:cs="Times New Roman"/>
-          <w:sz w:val="24"/>
-        </w:rPr>
-      </w:pPr>
-      <w:r>
+        <w:jc w:val="both"/>
+        <w:rPr>
+          <w:rFonts w:ascii="Times New Roman" w:hAnsi="Times New Roman" w:cs="Times New Roman"/>
+          <w:sz w:val="24"/>
+        </w:rPr>
+      </w:pPr>
+    </w:p>
+    <w:p>
+      <w:pPr>
+        <w:pStyle w:val="ListParagraph"/>
+        <w:ind w:left="360"/>
+        <w:jc w:val="both"/>
+        <w:rPr>
+          <w:rFonts w:ascii="Times New Roman" w:hAnsi="Times New Roman" w:cs="Times New Roman"/>
+          <w:sz w:val="24"/>
+        </w:rPr>
+      </w:pPr>
+      <w:r>
+        <w:rPr>
+          <w:rFonts w:ascii="Times New Roman" w:hAnsi="Times New Roman" w:cs="Times New Roman"/>
+          <w:noProof/>
+          <w:sz w:val="24"/>
+        </w:rPr>
         <w:drawing>
-          <wp:anchor distT="0" distB="0" distL="114300" distR="114300" simplePos="0" relativeHeight="251658240" behindDoc="1" locked="0" layoutInCell="1" allowOverlap="1" wp14:anchorId="3A08289B">
+          <wp:anchor distT="0" distB="0" distL="114300" distR="114300" simplePos="0" relativeHeight="251659264" behindDoc="1" locked="0" layoutInCell="1" allowOverlap="1" wp14:anchorId="64C57FC1">
             <wp:simplePos x="0" y="0"/>
             <wp:positionH relativeFrom="column">
-              <wp:posOffset>228600</wp:posOffset>
+              <wp:posOffset>227330</wp:posOffset>
             </wp:positionH>
             <wp:positionV relativeFrom="paragraph">
-              <wp:posOffset>2540</wp:posOffset>
+              <wp:posOffset>187960</wp:posOffset>
             </wp:positionV>
-            <wp:extent cx="4159250" cy="552450"/>
+            <wp:extent cx="3473450" cy="1799590"/>
             <wp:effectExtent l="0" t="0" r="0" b="0"/>
             <wp:wrapTight wrapText="bothSides">
               <wp:wrapPolygon edited="0">
                 <wp:start x="0" y="0"/>
-                <wp:lineTo x="0" y="20855"/>
-                <wp:lineTo x="21468" y="20855"/>
-                <wp:lineTo x="21468" y="0"/>
+                <wp:lineTo x="0" y="21265"/>
+                <wp:lineTo x="21442" y="21265"/>
+                <wp:lineTo x="21442" y="0"/>
                 <wp:lineTo x="0" y="0"/>
               </wp:wrapPolygon>
             </wp:wrapTight>
-            <wp:docPr id="5" name="Picture 5"/>
+            <wp:docPr id="6" name="Picture 6"/>
+            <wp:cNvGraphicFramePr>
+              <a:graphicFrameLocks xmlns:a="http://schemas.openxmlformats.org/drawingml/2006/main" noChangeAspect="1"/>
+            </wp:cNvGraphicFramePr>
+            <a:graphic xmlns:a="http://schemas.openxmlformats.org/drawingml/2006/main">
+              <a:graphicData uri="http://schemas.openxmlformats.org/drawingml/2006/picture">
+                <pic:pic xmlns:pic="http://schemas.openxmlformats.org/drawingml/2006/picture">
+                  <pic:nvPicPr>
+                    <pic:cNvPr id="1" name=""/>
+                    <pic:cNvPicPr/>
+                  </pic:nvPicPr>
+                  <pic:blipFill>
+                    <a:blip r:embed="rId11">
+                      <a:extLst>
+                        <a:ext uri="{28A0092B-C50C-407E-A947-70E740481C1C}">
+                          <a14:useLocalDpi xmlns:a14="http://schemas.microsoft.com/office/drawing/2010/main" val="0"/>
+                        </a:ext>
+                      </a:extLst>
+                    </a:blip>
+                    <a:stretch>
+                      <a:fillRect/>
+                    </a:stretch>
+                  </pic:blipFill>
+                  <pic:spPr>
+                    <a:xfrm>
+                      <a:off x="0" y="0"/>
+                      <a:ext cx="3473450" cy="1799590"/>
+                    </a:xfrm>
+                    <a:prstGeom prst="rect">
+                      <a:avLst/>
+                    </a:prstGeom>
+                  </pic:spPr>
+                </pic:pic>
+              </a:graphicData>
+            </a:graphic>
+            <wp14:sizeRelH relativeFrom="margin">
+              <wp14:pctWidth>0</wp14:pctWidth>
+            </wp14:sizeRelH>
+            <wp14:sizeRelV relativeFrom="margin">
+              <wp14:pctHeight>0</wp14:pctHeight>
+            </wp14:sizeRelV>
+          </wp:anchor>
+        </w:drawing>
+      </w:r>
+    </w:p>
+    <w:p>
+      <w:pPr>
+        <w:pStyle w:val="ListParagraph"/>
+        <w:ind w:left="360"/>
+        <w:jc w:val="both"/>
+        <w:rPr>
+          <w:rFonts w:ascii="Times New Roman" w:hAnsi="Times New Roman" w:cs="Times New Roman"/>
+          <w:sz w:val="24"/>
+        </w:rPr>
+      </w:pPr>
+    </w:p>
+    <w:p>
+      <w:pPr>
+        <w:pStyle w:val="ListParagraph"/>
+        <w:ind w:left="360"/>
+        <w:jc w:val="both"/>
+        <w:rPr>
+          <w:rFonts w:ascii="Times New Roman" w:hAnsi="Times New Roman" w:cs="Times New Roman"/>
+          <w:sz w:val="24"/>
+        </w:rPr>
+      </w:pPr>
+    </w:p>
+    <w:p>
+      <w:pPr>
+        <w:pStyle w:val="ListParagraph"/>
+        <w:ind w:left="360"/>
+        <w:jc w:val="both"/>
+        <w:rPr>
+          <w:rFonts w:ascii="Times New Roman" w:hAnsi="Times New Roman" w:cs="Times New Roman"/>
+          <w:sz w:val="24"/>
+        </w:rPr>
+      </w:pPr>
+      <w:bookmarkStart w:id="0" w:name="_GoBack"/>
+      <w:bookmarkEnd w:id="0"/>
+      <w:r>
+        <w:rPr>
+          <w:rFonts w:ascii="Times New Roman" w:hAnsi="Times New Roman" w:cs="Times New Roman"/>
+          <w:noProof/>
+          <w:sz w:val="24"/>
+        </w:rPr>
+        <w:drawing>
+          <wp:anchor distT="0" distB="0" distL="114300" distR="114300" simplePos="0" relativeHeight="251661312" behindDoc="1" locked="0" layoutInCell="1" allowOverlap="1" wp14:anchorId="0F3C3FFF">
+            <wp:simplePos x="0" y="0"/>
+            <wp:positionH relativeFrom="column">
+              <wp:posOffset>208280</wp:posOffset>
+            </wp:positionH>
+            <wp:positionV relativeFrom="paragraph">
+              <wp:posOffset>3798570</wp:posOffset>
+            </wp:positionV>
+            <wp:extent cx="3780790" cy="675005"/>
+            <wp:effectExtent l="0" t="0" r="0" b="0"/>
+            <wp:wrapTight wrapText="bothSides">
+              <wp:wrapPolygon edited="0">
+                <wp:start x="0" y="0"/>
+                <wp:lineTo x="0" y="20726"/>
+                <wp:lineTo x="21440" y="20726"/>
+                <wp:lineTo x="21440" y="0"/>
+                <wp:lineTo x="0" y="0"/>
+              </wp:wrapPolygon>
+            </wp:wrapTight>
+            <wp:docPr id="8" name="Picture 8"/>
             <wp:cNvGraphicFramePr>
               <a:graphicFrameLocks xmlns:a="http://schemas.openxmlformats.org/drawingml/2006/main" noChangeAspect="1"/>
             </wp:cNvGraphicFramePr>
@@ -1021,7 +2233,7 @@
                   <pic:spPr>
                     <a:xfrm>
                       <a:off x="0" y="0"/>
-                      <a:ext cx="4159250" cy="552450"/>
+                      <a:ext cx="3780790" cy="675005"/>
                     </a:xfrm>
                     <a:prstGeom prst="rect">
                       <a:avLst/>
@@ -1030,77 +2242,42 @@
                 </pic:pic>
               </a:graphicData>
             </a:graphic>
+            <wp14:sizeRelH relativeFrom="margin">
+              <wp14:pctWidth>0</wp14:pctWidth>
+            </wp14:sizeRelH>
+            <wp14:sizeRelV relativeFrom="margin">
+              <wp14:pctHeight>0</wp14:pctHeight>
+            </wp14:sizeRelV>
           </wp:anchor>
         </w:drawing>
       </w:r>
-    </w:p>
-    <w:p>
-      <w:pPr>
-        <w:pStyle w:val="ListParagraph"/>
-        <w:ind w:left="360"/>
-        <w:rPr>
-          <w:rFonts w:ascii="Times New Roman" w:hAnsi="Times New Roman" w:cs="Times New Roman"/>
-          <w:sz w:val="24"/>
-        </w:rPr>
-      </w:pPr>
-    </w:p>
-    <w:p>
-      <w:pPr>
-        <w:pStyle w:val="ListParagraph"/>
-        <w:ind w:left="360"/>
-        <w:rPr>
-          <w:rFonts w:ascii="Times New Roman" w:hAnsi="Times New Roman" w:cs="Times New Roman"/>
-          <w:sz w:val="24"/>
-        </w:rPr>
-      </w:pPr>
-    </w:p>
-    <w:p>
-      <w:pPr>
-        <w:pStyle w:val="ListParagraph"/>
-        <w:ind w:left="360"/>
-        <w:rPr>
-          <w:rFonts w:ascii="Times New Roman" w:hAnsi="Times New Roman" w:cs="Times New Roman"/>
-          <w:sz w:val="24"/>
-        </w:rPr>
-      </w:pPr>
-    </w:p>
-    <w:p>
-      <w:pPr>
-        <w:pStyle w:val="ListParagraph"/>
-        <w:ind w:left="360"/>
-        <w:rPr>
-          <w:rFonts w:ascii="Times New Roman" w:hAnsi="Times New Roman" w:cs="Times New Roman"/>
-          <w:sz w:val="24"/>
-        </w:rPr>
-      </w:pPr>
-      <w:bookmarkStart w:id="0" w:name="_GoBack"/>
-      <w:bookmarkEnd w:id="0"/>
-      <w:r>
-        <w:rPr>
-          <w:rFonts w:ascii="Times New Roman" w:hAnsi="Times New Roman" w:cs="Times New Roman"/>
+      <w:r>
+        <w:rPr>
+          <w:rFonts w:ascii="Times New Roman" w:hAnsi="Times New Roman" w:cs="Times New Roman"/>
+          <w:noProof/>
           <w:sz w:val="24"/>
         </w:rPr>
         <w:drawing>
-          <wp:anchor distT="0" distB="0" distL="114300" distR="114300" simplePos="0" relativeHeight="251661312" behindDoc="1" locked="0" layoutInCell="1" allowOverlap="1" wp14:anchorId="0F3C3FFF">
+          <wp:anchor distT="0" distB="0" distL="114300" distR="114300" simplePos="0" relativeHeight="251660288" behindDoc="1" locked="0" layoutInCell="1" allowOverlap="1" wp14:anchorId="212F8969">
             <wp:simplePos x="0" y="0"/>
             <wp:positionH relativeFrom="column">
-              <wp:posOffset>222250</wp:posOffset>
+              <wp:posOffset>228600</wp:posOffset>
             </wp:positionH>
             <wp:positionV relativeFrom="paragraph">
-              <wp:posOffset>415290</wp:posOffset>
+              <wp:posOffset>1446530</wp:posOffset>
             </wp:positionV>
-            <wp:extent cx="4159250" cy="742950"/>
-            <wp:effectExtent l="0" t="0" r="0" b="0"/>
+            <wp:extent cx="3194685" cy="2393950"/>
+            <wp:effectExtent l="0" t="0" r="5715" b="6350"/>
             <wp:wrapTight wrapText="bothSides">
               <wp:wrapPolygon edited="0">
                 <wp:start x="0" y="0"/>
-                <wp:lineTo x="0" y="21046"/>
-                <wp:lineTo x="21468" y="21046"/>
-                <wp:lineTo x="21468" y="0"/>
+                <wp:lineTo x="0" y="21485"/>
+                <wp:lineTo x="21510" y="21485"/>
+                <wp:lineTo x="21510" y="0"/>
                 <wp:lineTo x="0" y="0"/>
               </wp:wrapPolygon>
             </wp:wrapTight>
-            <wp:docPr id="8" name="Picture 8"/>
+            <wp:docPr id="7" name="Picture 7"/>
             <wp:cNvGraphicFramePr>
               <a:graphicFrameLocks xmlns:a="http://schemas.openxmlformats.org/drawingml/2006/main" noChangeAspect="1"/>
             </wp:cNvGraphicFramePr>
@@ -1112,7 +2289,7 @@
                     <pic:cNvPicPr/>
                   </pic:nvPicPr>
                   <pic:blipFill>
-                    <a:blip r:embed="rId13">
+                    <a:blip r:embed="rId13" cstate="print">
                       <a:extLst>
                         <a:ext uri="{28A0092B-C50C-407E-A947-70E740481C1C}">
                           <a14:useLocalDpi xmlns:a14="http://schemas.microsoft.com/office/drawing/2010/main" val="0"/>
@@ -1126,7 +2303,7 @@
                   <pic:spPr>
                     <a:xfrm>
                       <a:off x="0" y="0"/>
-                      <a:ext cx="4159250" cy="742950"/>
+                      <a:ext cx="3194685" cy="2393950"/>
                     </a:xfrm>
                     <a:prstGeom prst="rect">
                       <a:avLst/>
@@ -1135,6 +2312,12 @@
                 </pic:pic>
               </a:graphicData>
             </a:graphic>
+            <wp14:sizeRelH relativeFrom="margin">
+              <wp14:pctWidth>0</wp14:pctWidth>
+            </wp14:sizeRelH>
+            <wp14:sizeRelV relativeFrom="margin">
+              <wp14:pctHeight>0</wp14:pctHeight>
+            </wp14:sizeRelV>
           </wp:anchor>
         </w:drawing>
       </w:r>

</xml_diff>

<commit_message>
update soal prioritas 1
</commit_message>
<xml_diff>
--- a/11_Introduction Flutter Widget/Praktikum/Soal Prioritas 1.docx
+++ b/11_Introduction Flutter Widget/Praktikum/Soal Prioritas 1.docx
@@ -2,6 +2,50 @@
 <file path=word/document.xml><?xml version="1.0" encoding="utf-8"?>
 <w:document xmlns:wpc="http://schemas.microsoft.com/office/word/2010/wordprocessingCanvas" xmlns:cx="http://schemas.microsoft.com/office/drawing/2014/chartex" xmlns:cx1="http://schemas.microsoft.com/office/drawing/2015/9/8/chartex" xmlns:cx2="http://schemas.microsoft.com/office/drawing/2015/10/21/chartex" xmlns:cx3="http://schemas.microsoft.com/office/drawing/2016/5/9/chartex" xmlns:cx4="http://schemas.microsoft.com/office/drawing/2016/5/10/chartex" xmlns:cx5="http://schemas.microsoft.com/office/drawing/2016/5/11/chartex" xmlns:cx6="http://schemas.microsoft.com/office/drawing/2016/5/12/chartex" xmlns:cx7="http://schemas.microsoft.com/office/drawing/2016/5/13/chartex" xmlns:cx8="http://schemas.microsoft.com/office/drawing/2016/5/14/chartex" xmlns:mc="http://schemas.openxmlformats.org/markup-compatibility/2006" xmlns:aink="http://schemas.microsoft.com/office/drawing/2016/ink" xmlns:am3d="http://schemas.microsoft.com/office/drawing/2017/model3d" xmlns:o="urn:schemas-microsoft-com:office:office" xmlns:r="http://schemas.openxmlformats.org/officeDocument/2006/relationships" xmlns:m="http://schemas.openxmlformats.org/officeDocument/2006/math" xmlns:v="urn:schemas-microsoft-com:vml" xmlns:wp14="http://schemas.microsoft.com/office/word/2010/wordprocessingDrawing" xmlns:wp="http://schemas.openxmlformats.org/drawingml/2006/wordprocessingDrawing" xmlns:w10="urn:schemas-microsoft-com:office:word" xmlns:w="http://schemas.openxmlformats.org/wordprocessingml/2006/main" xmlns:w14="http://schemas.microsoft.com/office/word/2010/wordml" xmlns:w15="http://schemas.microsoft.com/office/word/2012/wordml" xmlns:w16cid="http://schemas.microsoft.com/office/word/2016/wordml/cid" xmlns:w16se="http://schemas.microsoft.com/office/word/2015/wordml/symex" xmlns:wpg="http://schemas.microsoft.com/office/word/2010/wordprocessingGroup" xmlns:wpi="http://schemas.microsoft.com/office/word/2010/wordprocessingInk" xmlns:wne="http://schemas.microsoft.com/office/word/2006/wordml" xmlns:wps="http://schemas.microsoft.com/office/word/2010/wordprocessingShape" mc:Ignorable="w14 w15 w16se w16cid wp14">
   <w:body>
+    <w:p>
+      <w:pPr>
+        <w:ind w:left="360" w:hanging="360"/>
+        <w:jc w:val="center"/>
+        <w:rPr>
+          <w:rFonts w:ascii="Times New Roman" w:hAnsi="Times New Roman" w:cs="Times New Roman"/>
+          <w:sz w:val="32"/>
+        </w:rPr>
+      </w:pPr>
+      <w:proofErr w:type="spellStart"/>
+      <w:r>
+        <w:rPr>
+          <w:rFonts w:ascii="Times New Roman" w:hAnsi="Times New Roman" w:cs="Times New Roman"/>
+          <w:sz w:val="32"/>
+        </w:rPr>
+        <w:t>Soal</w:t>
+      </w:r>
+      <w:proofErr w:type="spellEnd"/>
+      <w:r>
+        <w:rPr>
+          <w:rFonts w:ascii="Times New Roman" w:hAnsi="Times New Roman" w:cs="Times New Roman"/>
+          <w:sz w:val="32"/>
+        </w:rPr>
+        <w:t xml:space="preserve"> </w:t>
+      </w:r>
+      <w:proofErr w:type="spellStart"/>
+      <w:r>
+        <w:rPr>
+          <w:rFonts w:ascii="Times New Roman" w:hAnsi="Times New Roman" w:cs="Times New Roman"/>
+          <w:sz w:val="32"/>
+        </w:rPr>
+        <w:t>Intoduction</w:t>
+      </w:r>
+      <w:proofErr w:type="spellEnd"/>
+      <w:r>
+        <w:rPr>
+          <w:rFonts w:ascii="Times New Roman" w:hAnsi="Times New Roman" w:cs="Times New Roman"/>
+          <w:sz w:val="32"/>
+        </w:rPr>
+        <w:t xml:space="preserve"> Flutter</w:t>
+      </w:r>
+      <w:bookmarkStart w:id="0" w:name="_GoBack"/>
+      <w:bookmarkEnd w:id="0"/>
+    </w:p>
     <w:p>
       <w:pPr>
         <w:pStyle w:val="ListParagraph"/>
@@ -1224,7 +1268,6 @@
           <w:rFonts w:ascii="Times New Roman" w:hAnsi="Times New Roman" w:cs="Times New Roman"/>
           <w:sz w:val="24"/>
         </w:rPr>
-        <w:lastRenderedPageBreak/>
         <w:t>Tampilkan</w:t>
       </w:r>
       <w:proofErr w:type="spellEnd"/>
@@ -2179,8 +2222,6 @@
           <w:sz w:val="24"/>
         </w:rPr>
       </w:pPr>
-      <w:bookmarkStart w:id="0" w:name="_GoBack"/>
-      <w:bookmarkEnd w:id="0"/>
       <w:r>
         <w:rPr>
           <w:rFonts w:ascii="Times New Roman" w:hAnsi="Times New Roman" w:cs="Times New Roman"/>

</xml_diff>